<commit_message>
Fix some output issues
</commit_message>
<xml_diff>
--- a/mjchao-p4solution.docx
+++ b/mjchao-p4solution.docx
@@ -219,9 +219,6 @@
       </w:pPr>
       <w:r>
         <w:br w:type="column"/>
-      </w:r>
-      <w:r>
-        <w:lastRenderedPageBreak/>
         <w:t>Problem 3</w:t>
       </w:r>
     </w:p>
@@ -295,9 +292,6 @@
       </w:pPr>
       <w:r>
         <w:br w:type="column"/>
-      </w:r>
-      <w:r>
-        <w:lastRenderedPageBreak/>
         <w:t>Problem 1 Output</w:t>
       </w:r>
     </w:p>
@@ -487,9 +481,6 @@
       </w:pPr>
       <w:r>
         <w:br w:type="column"/>
-      </w:r>
-      <w:r>
-        <w:lastRenderedPageBreak/>
         <w:t>Problem 2 Output</w:t>
       </w:r>
     </w:p>
@@ -699,7 +690,6 @@
     <w:p/>
     <w:p>
       <w:r>
-        <w:lastRenderedPageBreak/>
         <w:t>1000-run histogram:</w:t>
       </w:r>
     </w:p>
@@ -753,899 +743,924 @@
     </w:p>
     <w:p>
       <w:pPr>
-        <w:pStyle w:val="Heading2"/>
+        <w:rPr>
+          <w:b/>
+        </w:rPr>
       </w:pPr>
       <w:r>
         <w:br w:type="column"/>
       </w:r>
       <w:r>
-        <w:lastRenderedPageBreak/>
+        <w:rPr>
+          <w:b/>
+        </w:rPr>
         <w:t>Problem 3 Output</w:t>
-      </w:r>
-    </w:p>
-    <w:p>
-      <w:pPr>
-        <w:widowControl w:val="0"/>
-        <w:autoSpaceDE w:val="0"/>
-        <w:autoSpaceDN w:val="0"/>
-        <w:adjustRightInd w:val="0"/>
-        <w:rPr>
-          <w:rFonts w:ascii="Monaco" w:hAnsi="Monaco" w:cs="Monaco"/>
-          <w:sz w:val="22"/>
-          <w:szCs w:val="22"/>
-        </w:rPr>
-      </w:pPr>
-      <w:r>
-        <w:rPr>
-          <w:rFonts w:ascii="Monaco" w:hAnsi="Monaco" w:cs="Monaco"/>
-          <w:sz w:val="22"/>
-          <w:szCs w:val="22"/>
-        </w:rPr>
-        <w:t>0.99000</w:t>
-      </w:r>
-    </w:p>
-    <w:p>
-      <w:pPr>
-        <w:widowControl w:val="0"/>
-        <w:autoSpaceDE w:val="0"/>
-        <w:autoSpaceDN w:val="0"/>
-        <w:adjustRightInd w:val="0"/>
-        <w:rPr>
-          <w:rFonts w:ascii="Monaco" w:hAnsi="Monaco" w:cs="Monaco"/>
-          <w:sz w:val="22"/>
-          <w:szCs w:val="22"/>
-        </w:rPr>
-      </w:pPr>
-      <w:r>
-        <w:rPr>
-          <w:rFonts w:ascii="Monaco" w:hAnsi="Monaco" w:cs="Monaco"/>
-          <w:sz w:val="22"/>
-          <w:szCs w:val="22"/>
-        </w:rPr>
-        <w:t>^ &lt; 10</w:t>
-      </w:r>
-    </w:p>
-    <w:p>
-      <w:pPr>
-        <w:widowControl w:val="0"/>
-        <w:autoSpaceDE w:val="0"/>
-        <w:autoSpaceDN w:val="0"/>
-        <w:adjustRightInd w:val="0"/>
-        <w:rPr>
-          <w:rFonts w:ascii="Monaco" w:hAnsi="Monaco" w:cs="Monaco"/>
-          <w:sz w:val="22"/>
-          <w:szCs w:val="22"/>
-        </w:rPr>
-      </w:pPr>
-      <w:r>
-        <w:rPr>
-          <w:rFonts w:ascii="Monaco" w:hAnsi="Monaco" w:cs="Monaco"/>
-          <w:sz w:val="22"/>
-          <w:szCs w:val="22"/>
-        </w:rPr>
-        <w:t>^ &lt; V</w:t>
-      </w:r>
-    </w:p>
-    <w:p>
-      <w:pPr>
-        <w:widowControl w:val="0"/>
-        <w:autoSpaceDE w:val="0"/>
-        <w:autoSpaceDN w:val="0"/>
-        <w:adjustRightInd w:val="0"/>
-        <w:rPr>
-          <w:rFonts w:ascii="Monaco" w:hAnsi="Monaco" w:cs="Monaco"/>
-          <w:sz w:val="22"/>
-          <w:szCs w:val="22"/>
-        </w:rPr>
-      </w:pPr>
-      <w:r>
-        <w:rPr>
-          <w:rFonts w:ascii="Monaco" w:hAnsi="Monaco" w:cs="Monaco"/>
-          <w:sz w:val="22"/>
-          <w:szCs w:val="22"/>
-        </w:rPr>
-        <w:t>^ &lt; &lt;</w:t>
-      </w:r>
-    </w:p>
-    <w:p>
-      <w:pPr>
-        <w:widowControl w:val="0"/>
-        <w:autoSpaceDE w:val="0"/>
-        <w:autoSpaceDN w:val="0"/>
-        <w:adjustRightInd w:val="0"/>
-        <w:rPr>
-          <w:rFonts w:ascii="Monaco" w:hAnsi="Monaco" w:cs="Monaco"/>
-          <w:sz w:val="22"/>
-          <w:szCs w:val="22"/>
-        </w:rPr>
-      </w:pPr>
-      <w:r>
-        <w:rPr>
-          <w:rFonts w:ascii="Monaco" w:hAnsi="Monaco" w:cs="Monaco"/>
-          <w:sz w:val="22"/>
-          <w:szCs w:val="22"/>
-        </w:rPr>
-        <w:t>251.112 246.199 10.000</w:t>
-      </w:r>
-    </w:p>
-    <w:p>
-      <w:pPr>
-        <w:widowControl w:val="0"/>
-        <w:autoSpaceDE w:val="0"/>
-        <w:autoSpaceDN w:val="0"/>
-        <w:adjustRightInd w:val="0"/>
-        <w:rPr>
-          <w:rFonts w:ascii="Monaco" w:hAnsi="Monaco" w:cs="Monaco"/>
-          <w:sz w:val="22"/>
-          <w:szCs w:val="22"/>
-        </w:rPr>
-      </w:pPr>
-      <w:r>
-        <w:rPr>
-          <w:rFonts w:ascii="Monaco" w:hAnsi="Monaco" w:cs="Monaco"/>
-          <w:sz w:val="22"/>
-          <w:szCs w:val="22"/>
-        </w:rPr>
-        <w:t>246.199 241.891 230.390</w:t>
-      </w:r>
-    </w:p>
-    <w:p>
-      <w:pPr>
-        <w:widowControl w:val="0"/>
-        <w:autoSpaceDE w:val="0"/>
-        <w:autoSpaceDN w:val="0"/>
-        <w:adjustRightInd w:val="0"/>
-        <w:rPr>
-          <w:rFonts w:ascii="Monaco" w:hAnsi="Monaco" w:cs="Monaco"/>
-          <w:sz w:val="22"/>
-          <w:szCs w:val="22"/>
-        </w:rPr>
-      </w:pPr>
-      <w:r>
-        <w:rPr>
-          <w:rFonts w:ascii="Monaco" w:hAnsi="Monaco" w:cs="Monaco"/>
-          <w:sz w:val="22"/>
-          <w:szCs w:val="22"/>
-        </w:rPr>
-        <w:t>241.418 237.678 233.126</w:t>
-      </w:r>
-    </w:p>
-    <w:p>
-      <w:pPr>
-        <w:widowControl w:val="0"/>
-        <w:autoSpaceDE w:val="0"/>
-        <w:autoSpaceDN w:val="0"/>
-        <w:adjustRightInd w:val="0"/>
-        <w:rPr>
-          <w:rFonts w:ascii="Monaco" w:hAnsi="Monaco" w:cs="Monaco"/>
-          <w:sz w:val="22"/>
-          <w:szCs w:val="22"/>
-        </w:rPr>
-      </w:pPr>
-      <w:r>
-        <w:rPr>
-          <w:rFonts w:ascii="Monaco" w:hAnsi="Monaco" w:cs="Monaco"/>
-          <w:sz w:val="22"/>
-          <w:szCs w:val="22"/>
-        </w:rPr>
-        <w:t>0.97102</w:t>
-      </w:r>
-    </w:p>
-    <w:p>
-      <w:pPr>
-        <w:widowControl w:val="0"/>
-        <w:autoSpaceDE w:val="0"/>
-        <w:autoSpaceDN w:val="0"/>
-        <w:adjustRightInd w:val="0"/>
-        <w:rPr>
-          <w:rFonts w:ascii="Monaco" w:hAnsi="Monaco" w:cs="Monaco"/>
-          <w:sz w:val="22"/>
-          <w:szCs w:val="22"/>
-        </w:rPr>
-      </w:pPr>
-      <w:r>
-        <w:rPr>
-          <w:rFonts w:ascii="Monaco" w:hAnsi="Monaco" w:cs="Monaco"/>
-          <w:sz w:val="22"/>
-          <w:szCs w:val="22"/>
-        </w:rPr>
-        <w:t>^ &lt; 10</w:t>
-      </w:r>
-    </w:p>
-    <w:p>
-      <w:pPr>
-        <w:widowControl w:val="0"/>
-        <w:autoSpaceDE w:val="0"/>
-        <w:autoSpaceDN w:val="0"/>
-        <w:adjustRightInd w:val="0"/>
-        <w:rPr>
-          <w:rFonts w:ascii="Monaco" w:hAnsi="Monaco" w:cs="Monaco"/>
-          <w:sz w:val="22"/>
-          <w:szCs w:val="22"/>
-        </w:rPr>
-      </w:pPr>
-      <w:r>
-        <w:rPr>
-          <w:rFonts w:ascii="Monaco" w:hAnsi="Monaco" w:cs="Monaco"/>
-          <w:sz w:val="22"/>
-          <w:szCs w:val="22"/>
-        </w:rPr>
-        <w:t>^ &lt; &lt;*</w:t>
-      </w:r>
-    </w:p>
-    <w:p>
-      <w:pPr>
-        <w:widowControl w:val="0"/>
-        <w:autoSpaceDE w:val="0"/>
-        <w:autoSpaceDN w:val="0"/>
-        <w:adjustRightInd w:val="0"/>
-        <w:rPr>
-          <w:rFonts w:ascii="Monaco" w:hAnsi="Monaco" w:cs="Monaco"/>
-          <w:sz w:val="22"/>
-          <w:szCs w:val="22"/>
-        </w:rPr>
-      </w:pPr>
-      <w:r>
-        <w:rPr>
-          <w:rFonts w:ascii="Monaco" w:hAnsi="Monaco" w:cs="Monaco"/>
-          <w:sz w:val="22"/>
-          <w:szCs w:val="22"/>
-        </w:rPr>
-        <w:t>^ &lt; &lt;</w:t>
-      </w:r>
-    </w:p>
-    <w:p>
-      <w:pPr>
-        <w:widowControl w:val="0"/>
-        <w:autoSpaceDE w:val="0"/>
-        <w:autoSpaceDN w:val="0"/>
-        <w:adjustRightInd w:val="0"/>
-        <w:rPr>
-          <w:rFonts w:ascii="Monaco" w:hAnsi="Monaco" w:cs="Monaco"/>
-          <w:sz w:val="22"/>
-          <w:szCs w:val="22"/>
-        </w:rPr>
-      </w:pPr>
-      <w:r>
-        <w:rPr>
-          <w:rFonts w:ascii="Monaco" w:hAnsi="Monaco" w:cs="Monaco"/>
-          <w:sz w:val="22"/>
-          <w:szCs w:val="22"/>
-        </w:rPr>
-        <w:t>87.143 82.264 10.000</w:t>
-      </w:r>
-    </w:p>
-    <w:p>
-      <w:pPr>
-        <w:widowControl w:val="0"/>
-        <w:autoSpaceDE w:val="0"/>
-        <w:autoSpaceDN w:val="0"/>
-        <w:adjustRightInd w:val="0"/>
-        <w:rPr>
-          <w:rFonts w:ascii="Monaco" w:hAnsi="Monaco" w:cs="Monaco"/>
-          <w:sz w:val="22"/>
-          <w:szCs w:val="22"/>
-        </w:rPr>
-      </w:pPr>
-      <w:r>
-        <w:rPr>
-          <w:rFonts w:ascii="Monaco" w:hAnsi="Monaco" w:cs="Monaco"/>
-          <w:sz w:val="22"/>
-          <w:szCs w:val="22"/>
-        </w:rPr>
-        <w:t>82.264 78.085 67.413</w:t>
-      </w:r>
-    </w:p>
-    <w:p>
-      <w:pPr>
-        <w:widowControl w:val="0"/>
-        <w:autoSpaceDE w:val="0"/>
-        <w:autoSpaceDN w:val="0"/>
-        <w:adjustRightInd w:val="0"/>
-        <w:rPr>
-          <w:rFonts w:ascii="Monaco" w:hAnsi="Monaco" w:cs="Monaco"/>
-          <w:sz w:val="22"/>
-          <w:szCs w:val="22"/>
-        </w:rPr>
-      </w:pPr>
-      <w:r>
-        <w:rPr>
-          <w:rFonts w:ascii="Monaco" w:hAnsi="Monaco" w:cs="Monaco"/>
-          <w:sz w:val="22"/>
-          <w:szCs w:val="22"/>
-        </w:rPr>
-        <w:t>77.635 74.083 69.880</w:t>
-      </w:r>
-    </w:p>
-    <w:p>
-      <w:pPr>
-        <w:widowControl w:val="0"/>
-        <w:autoSpaceDE w:val="0"/>
-        <w:autoSpaceDN w:val="0"/>
-        <w:adjustRightInd w:val="0"/>
-        <w:rPr>
-          <w:rFonts w:ascii="Monaco" w:hAnsi="Monaco" w:cs="Monaco"/>
-          <w:sz w:val="22"/>
-          <w:szCs w:val="22"/>
-        </w:rPr>
-      </w:pPr>
-      <w:r>
-        <w:rPr>
-          <w:rFonts w:ascii="Monaco" w:hAnsi="Monaco" w:cs="Monaco"/>
-          <w:sz w:val="22"/>
-          <w:szCs w:val="22"/>
-        </w:rPr>
-        <w:t>0.87706</w:t>
-      </w:r>
-    </w:p>
-    <w:p>
-      <w:pPr>
-        <w:widowControl w:val="0"/>
-        <w:autoSpaceDE w:val="0"/>
-        <w:autoSpaceDN w:val="0"/>
-        <w:adjustRightInd w:val="0"/>
-        <w:rPr>
-          <w:rFonts w:ascii="Monaco" w:hAnsi="Monaco" w:cs="Monaco"/>
-          <w:sz w:val="22"/>
-          <w:szCs w:val="22"/>
-        </w:rPr>
-      </w:pPr>
-      <w:r>
-        <w:rPr>
-          <w:rFonts w:ascii="Monaco" w:hAnsi="Monaco" w:cs="Monaco"/>
-          <w:sz w:val="22"/>
-          <w:szCs w:val="22"/>
-        </w:rPr>
-        <w:t>^ &lt; 10</w:t>
-      </w:r>
-    </w:p>
-    <w:p>
-      <w:pPr>
-        <w:widowControl w:val="0"/>
-        <w:autoSpaceDE w:val="0"/>
-        <w:autoSpaceDN w:val="0"/>
-        <w:adjustRightInd w:val="0"/>
-        <w:rPr>
-          <w:rFonts w:ascii="Monaco" w:hAnsi="Monaco" w:cs="Monaco"/>
-          <w:sz w:val="22"/>
-          <w:szCs w:val="22"/>
-        </w:rPr>
-      </w:pPr>
-      <w:r>
-        <w:rPr>
-          <w:rFonts w:ascii="Monaco" w:hAnsi="Monaco" w:cs="Monaco"/>
-          <w:sz w:val="22"/>
-          <w:szCs w:val="22"/>
-        </w:rPr>
-        <w:t>^ &lt; &lt;</w:t>
-      </w:r>
-    </w:p>
-    <w:p>
-      <w:pPr>
-        <w:widowControl w:val="0"/>
-        <w:autoSpaceDE w:val="0"/>
-        <w:autoSpaceDN w:val="0"/>
-        <w:adjustRightInd w:val="0"/>
-        <w:rPr>
-          <w:rFonts w:ascii="Monaco" w:hAnsi="Monaco" w:cs="Monaco"/>
-          <w:sz w:val="22"/>
-          <w:szCs w:val="22"/>
-        </w:rPr>
-      </w:pPr>
-      <w:r>
-        <w:rPr>
-          <w:rFonts w:ascii="Monaco" w:hAnsi="Monaco" w:cs="Monaco"/>
-          <w:sz w:val="22"/>
-          <w:szCs w:val="22"/>
-        </w:rPr>
-        <w:t>^ ^* &lt;</w:t>
-      </w:r>
-    </w:p>
-    <w:p>
-      <w:pPr>
-        <w:widowControl w:val="0"/>
-        <w:autoSpaceDE w:val="0"/>
-        <w:autoSpaceDN w:val="0"/>
-        <w:adjustRightInd w:val="0"/>
-        <w:rPr>
-          <w:rFonts w:ascii="Monaco" w:hAnsi="Monaco" w:cs="Monaco"/>
-          <w:sz w:val="22"/>
-          <w:szCs w:val="22"/>
-        </w:rPr>
-      </w:pPr>
-      <w:r>
-        <w:rPr>
-          <w:rFonts w:ascii="Monaco" w:hAnsi="Monaco" w:cs="Monaco"/>
-          <w:sz w:val="22"/>
-          <w:szCs w:val="22"/>
-        </w:rPr>
-        <w:t>21.026 16.297 10.000</w:t>
-      </w:r>
-    </w:p>
-    <w:p>
-      <w:pPr>
-        <w:widowControl w:val="0"/>
-        <w:autoSpaceDE w:val="0"/>
-        <w:autoSpaceDN w:val="0"/>
-        <w:adjustRightInd w:val="0"/>
-        <w:rPr>
-          <w:rFonts w:ascii="Monaco" w:hAnsi="Monaco" w:cs="Monaco"/>
-          <w:sz w:val="22"/>
-          <w:szCs w:val="22"/>
-        </w:rPr>
-      </w:pPr>
-      <w:r>
-        <w:rPr>
-          <w:rFonts w:ascii="Monaco" w:hAnsi="Monaco" w:cs="Monaco"/>
-          <w:sz w:val="22"/>
-          <w:szCs w:val="22"/>
-        </w:rPr>
-        <w:t>16.297 12.709 9.427</w:t>
-      </w:r>
-    </w:p>
-    <w:p>
-      <w:pPr>
-        <w:widowControl w:val="0"/>
-        <w:autoSpaceDE w:val="0"/>
-        <w:autoSpaceDN w:val="0"/>
-        <w:adjustRightInd w:val="0"/>
-        <w:rPr>
-          <w:rFonts w:ascii="Monaco" w:hAnsi="Monaco" w:cs="Monaco"/>
-          <w:sz w:val="22"/>
-          <w:szCs w:val="22"/>
-        </w:rPr>
-      </w:pPr>
-      <w:r>
-        <w:rPr>
-          <w:rFonts w:ascii="Monaco" w:hAnsi="Monaco" w:cs="Monaco"/>
-          <w:sz w:val="22"/>
-          <w:szCs w:val="22"/>
-        </w:rPr>
-        <w:t>12.364 9.635 7.220</w:t>
-      </w:r>
-    </w:p>
-    <w:p>
-      <w:pPr>
-        <w:widowControl w:val="0"/>
-        <w:autoSpaceDE w:val="0"/>
-        <w:autoSpaceDN w:val="0"/>
-        <w:adjustRightInd w:val="0"/>
-        <w:rPr>
-          <w:rFonts w:ascii="Monaco" w:hAnsi="Monaco" w:cs="Monaco"/>
-          <w:sz w:val="22"/>
-          <w:szCs w:val="22"/>
-        </w:rPr>
-      </w:pPr>
-      <w:r>
-        <w:rPr>
-          <w:rFonts w:ascii="Monaco" w:hAnsi="Monaco" w:cs="Monaco"/>
-          <w:sz w:val="22"/>
-          <w:szCs w:val="22"/>
-        </w:rPr>
-        <w:t>0.85976</w:t>
-      </w:r>
-    </w:p>
-    <w:p>
-      <w:pPr>
-        <w:widowControl w:val="0"/>
-        <w:autoSpaceDE w:val="0"/>
-        <w:autoSpaceDN w:val="0"/>
-        <w:adjustRightInd w:val="0"/>
-        <w:rPr>
-          <w:rFonts w:ascii="Monaco" w:hAnsi="Monaco" w:cs="Monaco"/>
-          <w:sz w:val="22"/>
-          <w:szCs w:val="22"/>
-        </w:rPr>
-      </w:pPr>
-      <w:r>
-        <w:rPr>
-          <w:rFonts w:ascii="Monaco" w:hAnsi="Monaco" w:cs="Monaco"/>
-          <w:sz w:val="22"/>
-          <w:szCs w:val="22"/>
-        </w:rPr>
-        <w:t>^ &lt; 10</w:t>
-      </w:r>
-    </w:p>
-    <w:p>
-      <w:pPr>
-        <w:widowControl w:val="0"/>
-        <w:autoSpaceDE w:val="0"/>
-        <w:autoSpaceDN w:val="0"/>
-        <w:adjustRightInd w:val="0"/>
-        <w:rPr>
-          <w:rFonts w:ascii="Monaco" w:hAnsi="Monaco" w:cs="Monaco"/>
-          <w:sz w:val="22"/>
-          <w:szCs w:val="22"/>
-        </w:rPr>
-      </w:pPr>
-      <w:r>
-        <w:rPr>
-          <w:rFonts w:ascii="Monaco" w:hAnsi="Monaco" w:cs="Monaco"/>
-          <w:sz w:val="22"/>
-          <w:szCs w:val="22"/>
-        </w:rPr>
-        <w:t>^ ^* ^*</w:t>
-      </w:r>
-    </w:p>
-    <w:p>
-      <w:pPr>
-        <w:widowControl w:val="0"/>
-        <w:autoSpaceDE w:val="0"/>
-        <w:autoSpaceDN w:val="0"/>
-        <w:adjustRightInd w:val="0"/>
-        <w:rPr>
-          <w:rFonts w:ascii="Monaco" w:hAnsi="Monaco" w:cs="Monaco"/>
-          <w:sz w:val="22"/>
-          <w:szCs w:val="22"/>
-        </w:rPr>
-      </w:pPr>
-      <w:r>
-        <w:rPr>
-          <w:rFonts w:ascii="Monaco" w:hAnsi="Monaco" w:cs="Monaco"/>
-          <w:sz w:val="22"/>
-          <w:szCs w:val="22"/>
-        </w:rPr>
-        <w:t>^ ^ ^*</w:t>
-      </w:r>
-    </w:p>
-    <w:p>
-      <w:pPr>
-        <w:widowControl w:val="0"/>
-        <w:autoSpaceDE w:val="0"/>
-        <w:autoSpaceDN w:val="0"/>
-        <w:adjustRightInd w:val="0"/>
-        <w:rPr>
-          <w:rFonts w:ascii="Monaco" w:hAnsi="Monaco" w:cs="Monaco"/>
-          <w:sz w:val="22"/>
-          <w:szCs w:val="22"/>
-        </w:rPr>
-      </w:pPr>
-      <w:r>
-        <w:rPr>
-          <w:rFonts w:ascii="Monaco" w:hAnsi="Monaco" w:cs="Monaco"/>
-          <w:sz w:val="22"/>
-          <w:szCs w:val="22"/>
-        </w:rPr>
-        <w:t>18.507 13.803 10.000</w:t>
-      </w:r>
-    </w:p>
-    <w:p>
-      <w:pPr>
-        <w:widowControl w:val="0"/>
-        <w:autoSpaceDE w:val="0"/>
-        <w:autoSpaceDN w:val="0"/>
-        <w:adjustRightInd w:val="0"/>
-        <w:rPr>
-          <w:rFonts w:ascii="Monaco" w:hAnsi="Monaco" w:cs="Monaco"/>
-          <w:sz w:val="22"/>
-          <w:szCs w:val="22"/>
-        </w:rPr>
-      </w:pPr>
-      <w:r>
-        <w:rPr>
-          <w:rFonts w:ascii="Monaco" w:hAnsi="Monaco" w:cs="Monaco"/>
-          <w:sz w:val="22"/>
-          <w:szCs w:val="22"/>
-        </w:rPr>
-        <w:t>13.803 10.317 7.401</w:t>
-      </w:r>
-    </w:p>
-    <w:p>
-      <w:pPr>
-        <w:widowControl w:val="0"/>
-        <w:autoSpaceDE w:val="0"/>
-        <w:autoSpaceDN w:val="0"/>
-        <w:adjustRightInd w:val="0"/>
-        <w:rPr>
-          <w:rFonts w:ascii="Monaco" w:hAnsi="Monaco" w:cs="Monaco"/>
-          <w:sz w:val="22"/>
-          <w:szCs w:val="22"/>
-        </w:rPr>
-      </w:pPr>
-      <w:r>
-        <w:rPr>
-          <w:rFonts w:ascii="Monaco" w:hAnsi="Monaco" w:cs="Monaco"/>
-          <w:sz w:val="22"/>
-          <w:szCs w:val="22"/>
-        </w:rPr>
-        <w:t>9.988 7.399 5.171</w:t>
-      </w:r>
-    </w:p>
-    <w:p>
-      <w:pPr>
-        <w:widowControl w:val="0"/>
-        <w:autoSpaceDE w:val="0"/>
-        <w:autoSpaceDN w:val="0"/>
-        <w:adjustRightInd w:val="0"/>
-        <w:rPr>
-          <w:rFonts w:ascii="Monaco" w:hAnsi="Monaco" w:cs="Monaco"/>
-          <w:sz w:val="22"/>
-          <w:szCs w:val="22"/>
-        </w:rPr>
-      </w:pPr>
-      <w:r>
-        <w:rPr>
-          <w:rFonts w:ascii="Monaco" w:hAnsi="Monaco" w:cs="Monaco"/>
-          <w:sz w:val="22"/>
-          <w:szCs w:val="22"/>
-        </w:rPr>
-        <w:t>0.85985</w:t>
-      </w:r>
-    </w:p>
-    <w:p>
-      <w:pPr>
-        <w:widowControl w:val="0"/>
-        <w:autoSpaceDE w:val="0"/>
-        <w:autoSpaceDN w:val="0"/>
-        <w:adjustRightInd w:val="0"/>
-        <w:rPr>
-          <w:rFonts w:ascii="Monaco" w:hAnsi="Monaco" w:cs="Monaco"/>
-          <w:sz w:val="22"/>
-          <w:szCs w:val="22"/>
-        </w:rPr>
-      </w:pPr>
-      <w:r>
-        <w:rPr>
-          <w:rFonts w:ascii="Monaco" w:hAnsi="Monaco" w:cs="Monaco"/>
-          <w:sz w:val="22"/>
-          <w:szCs w:val="22"/>
-        </w:rPr>
-        <w:t>^ &lt; 10</w:t>
-      </w:r>
-    </w:p>
-    <w:p>
-      <w:pPr>
-        <w:widowControl w:val="0"/>
-        <w:autoSpaceDE w:val="0"/>
-        <w:autoSpaceDN w:val="0"/>
-        <w:adjustRightInd w:val="0"/>
-        <w:rPr>
-          <w:rFonts w:ascii="Monaco" w:hAnsi="Monaco" w:cs="Monaco"/>
-          <w:sz w:val="22"/>
-          <w:szCs w:val="22"/>
-        </w:rPr>
-      </w:pPr>
-      <w:r>
-        <w:rPr>
-          <w:rFonts w:ascii="Monaco" w:hAnsi="Monaco" w:cs="Monaco"/>
-          <w:sz w:val="22"/>
-          <w:szCs w:val="22"/>
-        </w:rPr>
-        <w:t>^ ^ &lt;*</w:t>
-      </w:r>
-    </w:p>
-    <w:p>
-      <w:pPr>
-        <w:widowControl w:val="0"/>
-        <w:autoSpaceDE w:val="0"/>
-        <w:autoSpaceDN w:val="0"/>
-        <w:adjustRightInd w:val="0"/>
-        <w:rPr>
-          <w:rFonts w:ascii="Monaco" w:hAnsi="Monaco" w:cs="Monaco"/>
-          <w:sz w:val="22"/>
-          <w:szCs w:val="22"/>
-        </w:rPr>
-      </w:pPr>
-      <w:r>
-        <w:rPr>
-          <w:rFonts w:ascii="Monaco" w:hAnsi="Monaco" w:cs="Monaco"/>
-          <w:sz w:val="22"/>
-          <w:szCs w:val="22"/>
-        </w:rPr>
-        <w:t>^ ^ ^</w:t>
-      </w:r>
-    </w:p>
-    <w:p>
-      <w:pPr>
-        <w:widowControl w:val="0"/>
-        <w:autoSpaceDE w:val="0"/>
-        <w:autoSpaceDN w:val="0"/>
-        <w:adjustRightInd w:val="0"/>
-        <w:rPr>
-          <w:rFonts w:ascii="Monaco" w:hAnsi="Monaco" w:cs="Monaco"/>
-          <w:sz w:val="22"/>
-          <w:szCs w:val="22"/>
-        </w:rPr>
-      </w:pPr>
-      <w:r>
-        <w:rPr>
-          <w:rFonts w:ascii="Monaco" w:hAnsi="Monaco" w:cs="Monaco"/>
-          <w:sz w:val="22"/>
-          <w:szCs w:val="22"/>
-        </w:rPr>
-        <w:t>18.518 13.814 10.000</w:t>
-      </w:r>
-    </w:p>
-    <w:p>
-      <w:pPr>
-        <w:widowControl w:val="0"/>
-        <w:autoSpaceDE w:val="0"/>
-        <w:autoSpaceDN w:val="0"/>
-        <w:adjustRightInd w:val="0"/>
-        <w:rPr>
-          <w:rFonts w:ascii="Monaco" w:hAnsi="Monaco" w:cs="Monaco"/>
-          <w:sz w:val="22"/>
-          <w:szCs w:val="22"/>
-        </w:rPr>
-      </w:pPr>
-      <w:r>
-        <w:rPr>
-          <w:rFonts w:ascii="Monaco" w:hAnsi="Monaco" w:cs="Monaco"/>
-          <w:sz w:val="22"/>
-          <w:szCs w:val="22"/>
-        </w:rPr>
-        <w:t>13.814 10.327 7.409</w:t>
-      </w:r>
-    </w:p>
-    <w:p>
-      <w:pPr>
-        <w:widowControl w:val="0"/>
-        <w:autoSpaceDE w:val="0"/>
-        <w:autoSpaceDN w:val="0"/>
-        <w:adjustRightInd w:val="0"/>
-        <w:rPr>
-          <w:rFonts w:ascii="Monaco" w:hAnsi="Monaco" w:cs="Monaco"/>
-          <w:sz w:val="22"/>
-          <w:szCs w:val="22"/>
-        </w:rPr>
-      </w:pPr>
-      <w:r>
-        <w:rPr>
-          <w:rFonts w:ascii="Monaco" w:hAnsi="Monaco" w:cs="Monaco"/>
-          <w:sz w:val="22"/>
-          <w:szCs w:val="22"/>
-        </w:rPr>
-        <w:t>9.999 7.409 5.179</w:t>
-      </w:r>
-    </w:p>
-    <w:p>
-      <w:pPr>
-        <w:widowControl w:val="0"/>
-        <w:autoSpaceDE w:val="0"/>
-        <w:autoSpaceDN w:val="0"/>
-        <w:adjustRightInd w:val="0"/>
-        <w:rPr>
-          <w:rFonts w:ascii="Monaco" w:hAnsi="Monaco" w:cs="Monaco"/>
-          <w:sz w:val="22"/>
-          <w:szCs w:val="22"/>
-        </w:rPr>
-      </w:pPr>
-      <w:r>
-        <w:rPr>
-          <w:rFonts w:ascii="Monaco" w:hAnsi="Monaco" w:cs="Monaco"/>
-          <w:sz w:val="22"/>
-          <w:szCs w:val="22"/>
-        </w:rPr>
-        <w:t>0.73308</w:t>
-      </w:r>
-    </w:p>
-    <w:p>
-      <w:pPr>
-        <w:widowControl w:val="0"/>
-        <w:autoSpaceDE w:val="0"/>
-        <w:autoSpaceDN w:val="0"/>
-        <w:adjustRightInd w:val="0"/>
-        <w:rPr>
-          <w:rFonts w:ascii="Monaco" w:hAnsi="Monaco" w:cs="Monaco"/>
-          <w:sz w:val="22"/>
-          <w:szCs w:val="22"/>
-        </w:rPr>
-      </w:pPr>
-      <w:r>
-        <w:rPr>
-          <w:rFonts w:ascii="Monaco" w:hAnsi="Monaco" w:cs="Monaco"/>
-          <w:sz w:val="22"/>
-          <w:szCs w:val="22"/>
-        </w:rPr>
-        <w:t>^ &gt;* 10</w:t>
-      </w:r>
-    </w:p>
-    <w:p>
-      <w:pPr>
-        <w:widowControl w:val="0"/>
-        <w:autoSpaceDE w:val="0"/>
-        <w:autoSpaceDN w:val="0"/>
-        <w:adjustRightInd w:val="0"/>
-        <w:rPr>
-          <w:rFonts w:ascii="Monaco" w:hAnsi="Monaco" w:cs="Monaco"/>
-          <w:sz w:val="22"/>
-          <w:szCs w:val="22"/>
-        </w:rPr>
-      </w:pPr>
-      <w:r>
-        <w:rPr>
-          <w:rFonts w:ascii="Monaco" w:hAnsi="Monaco" w:cs="Monaco"/>
-          <w:sz w:val="22"/>
-          <w:szCs w:val="22"/>
-        </w:rPr>
-        <w:t>^ ^ ^*</w:t>
-      </w:r>
-    </w:p>
-    <w:p>
-      <w:pPr>
-        <w:widowControl w:val="0"/>
-        <w:autoSpaceDE w:val="0"/>
-        <w:autoSpaceDN w:val="0"/>
-        <w:adjustRightInd w:val="0"/>
-        <w:rPr>
-          <w:rFonts w:ascii="Monaco" w:hAnsi="Monaco" w:cs="Monaco"/>
-          <w:sz w:val="22"/>
-          <w:szCs w:val="22"/>
-        </w:rPr>
-      </w:pPr>
-      <w:r>
-        <w:rPr>
-          <w:rFonts w:ascii="Monaco" w:hAnsi="Monaco" w:cs="Monaco"/>
-          <w:sz w:val="22"/>
-          <w:szCs w:val="22"/>
-        </w:rPr>
-        <w:t>^ ^ ^</w:t>
-      </w:r>
-    </w:p>
-    <w:p>
-      <w:pPr>
-        <w:widowControl w:val="0"/>
-        <w:autoSpaceDE w:val="0"/>
-        <w:autoSpaceDN w:val="0"/>
-        <w:adjustRightInd w:val="0"/>
-        <w:rPr>
-          <w:rFonts w:ascii="Monaco" w:hAnsi="Monaco" w:cs="Monaco"/>
-          <w:sz w:val="22"/>
-          <w:szCs w:val="22"/>
-        </w:rPr>
-      </w:pPr>
-      <w:r>
-        <w:rPr>
-          <w:rFonts w:ascii="Monaco" w:hAnsi="Monaco" w:cs="Monaco"/>
-          <w:sz w:val="22"/>
-          <w:szCs w:val="22"/>
-        </w:rPr>
-        <w:t>10.000 5.489 10.000</w:t>
-      </w:r>
-    </w:p>
-    <w:p>
-      <w:pPr>
-        <w:widowControl w:val="0"/>
-        <w:autoSpaceDE w:val="0"/>
-        <w:autoSpaceDN w:val="0"/>
-        <w:adjustRightInd w:val="0"/>
-        <w:rPr>
-          <w:rFonts w:ascii="Monaco" w:hAnsi="Monaco" w:cs="Monaco"/>
-          <w:sz w:val="22"/>
-          <w:szCs w:val="22"/>
-        </w:rPr>
-      </w:pPr>
-      <w:r>
-        <w:rPr>
-          <w:rFonts w:ascii="Monaco" w:hAnsi="Monaco" w:cs="Monaco"/>
-          <w:sz w:val="22"/>
-          <w:szCs w:val="22"/>
-        </w:rPr>
-        <w:t>5.488 3.023 5.489</w:t>
-      </w:r>
-    </w:p>
-    <w:p>
-      <w:pPr>
-        <w:widowControl w:val="0"/>
-        <w:autoSpaceDE w:val="0"/>
-        <w:autoSpaceDN w:val="0"/>
-        <w:adjustRightInd w:val="0"/>
-        <w:rPr>
-          <w:rFonts w:ascii="Monaco" w:hAnsi="Monaco" w:cs="Monaco"/>
-          <w:sz w:val="22"/>
-          <w:szCs w:val="22"/>
-        </w:rPr>
-      </w:pPr>
-      <w:r>
-        <w:rPr>
-          <w:rFonts w:ascii="Monaco" w:hAnsi="Monaco" w:cs="Monaco"/>
-          <w:sz w:val="22"/>
-          <w:szCs w:val="22"/>
-        </w:rPr>
-        <w:t>2.484 1.137 2.484</w:t>
       </w:r>
       <w:bookmarkStart w:id="0" w:name="_GoBack"/>
       <w:bookmarkEnd w:id="0"/>
+    </w:p>
+    <w:p>
+      <w:pPr>
+        <w:widowControl w:val="0"/>
+        <w:autoSpaceDE w:val="0"/>
+        <w:autoSpaceDN w:val="0"/>
+        <w:adjustRightInd w:val="0"/>
+        <w:rPr>
+          <w:rFonts w:ascii="Monaco" w:hAnsi="Monaco" w:cs="Monaco"/>
+          <w:sz w:val="22"/>
+          <w:szCs w:val="22"/>
+        </w:rPr>
+      </w:pPr>
+      <w:r>
+        <w:rPr>
+          <w:rFonts w:ascii="Monaco" w:hAnsi="Monaco" w:cs="Monaco"/>
+          <w:sz w:val="22"/>
+          <w:szCs w:val="22"/>
+        </w:rPr>
+        <w:t>0.99000</w:t>
+      </w:r>
+    </w:p>
+    <w:p>
+      <w:pPr>
+        <w:widowControl w:val="0"/>
+        <w:autoSpaceDE w:val="0"/>
+        <w:autoSpaceDN w:val="0"/>
+        <w:adjustRightInd w:val="0"/>
+        <w:rPr>
+          <w:rFonts w:ascii="Monaco" w:hAnsi="Monaco" w:cs="Monaco"/>
+          <w:sz w:val="22"/>
+          <w:szCs w:val="22"/>
+        </w:rPr>
+      </w:pPr>
+      <w:r>
+        <w:rPr>
+          <w:rFonts w:ascii="Monaco" w:hAnsi="Monaco" w:cs="Monaco"/>
+          <w:sz w:val="22"/>
+          <w:szCs w:val="22"/>
+        </w:rPr>
+        <w:t>^ &lt; 10</w:t>
+      </w:r>
+    </w:p>
+    <w:p>
+      <w:pPr>
+        <w:widowControl w:val="0"/>
+        <w:autoSpaceDE w:val="0"/>
+        <w:autoSpaceDN w:val="0"/>
+        <w:adjustRightInd w:val="0"/>
+        <w:rPr>
+          <w:rFonts w:ascii="Monaco" w:hAnsi="Monaco" w:cs="Monaco"/>
+          <w:sz w:val="22"/>
+          <w:szCs w:val="22"/>
+        </w:rPr>
+      </w:pPr>
+      <w:r>
+        <w:rPr>
+          <w:rFonts w:ascii="Monaco" w:hAnsi="Monaco" w:cs="Monaco"/>
+          <w:sz w:val="22"/>
+          <w:szCs w:val="22"/>
+        </w:rPr>
+        <w:t>^ &lt; V</w:t>
+      </w:r>
+    </w:p>
+    <w:p>
+      <w:pPr>
+        <w:widowControl w:val="0"/>
+        <w:autoSpaceDE w:val="0"/>
+        <w:autoSpaceDN w:val="0"/>
+        <w:adjustRightInd w:val="0"/>
+        <w:rPr>
+          <w:rFonts w:ascii="Monaco" w:hAnsi="Monaco" w:cs="Monaco"/>
+          <w:sz w:val="22"/>
+          <w:szCs w:val="22"/>
+        </w:rPr>
+      </w:pPr>
+      <w:r>
+        <w:rPr>
+          <w:rFonts w:ascii="Monaco" w:hAnsi="Monaco" w:cs="Monaco"/>
+          <w:sz w:val="22"/>
+          <w:szCs w:val="22"/>
+        </w:rPr>
+        <w:t>^ &lt; &lt;</w:t>
+      </w:r>
+    </w:p>
+    <w:p>
+      <w:pPr>
+        <w:widowControl w:val="0"/>
+        <w:autoSpaceDE w:val="0"/>
+        <w:autoSpaceDN w:val="0"/>
+        <w:adjustRightInd w:val="0"/>
+        <w:rPr>
+          <w:rFonts w:ascii="Monaco" w:hAnsi="Monaco" w:cs="Monaco"/>
+          <w:sz w:val="22"/>
+          <w:szCs w:val="22"/>
+        </w:rPr>
+      </w:pPr>
+      <w:r>
+        <w:rPr>
+          <w:rFonts w:ascii="Monaco" w:hAnsi="Monaco" w:cs="Monaco"/>
+          <w:sz w:val="22"/>
+          <w:szCs w:val="22"/>
+        </w:rPr>
+        <w:t>87.143 82.264 10.000</w:t>
+      </w:r>
+    </w:p>
+    <w:p>
+      <w:pPr>
+        <w:widowControl w:val="0"/>
+        <w:autoSpaceDE w:val="0"/>
+        <w:autoSpaceDN w:val="0"/>
+        <w:adjustRightInd w:val="0"/>
+        <w:rPr>
+          <w:rFonts w:ascii="Monaco" w:hAnsi="Monaco" w:cs="Monaco"/>
+          <w:sz w:val="22"/>
+          <w:szCs w:val="22"/>
+        </w:rPr>
+      </w:pPr>
+      <w:r>
+        <w:rPr>
+          <w:rFonts w:ascii="Monaco" w:hAnsi="Monaco" w:cs="Monaco"/>
+          <w:sz w:val="22"/>
+          <w:szCs w:val="22"/>
+        </w:rPr>
+        <w:t>82.264 78.085 67.413</w:t>
+      </w:r>
+    </w:p>
+    <w:p>
+      <w:pPr>
+        <w:widowControl w:val="0"/>
+        <w:autoSpaceDE w:val="0"/>
+        <w:autoSpaceDN w:val="0"/>
+        <w:adjustRightInd w:val="0"/>
+        <w:rPr>
+          <w:rFonts w:ascii="Monaco" w:hAnsi="Monaco" w:cs="Monaco"/>
+          <w:sz w:val="22"/>
+          <w:szCs w:val="22"/>
+        </w:rPr>
+      </w:pPr>
+      <w:r>
+        <w:rPr>
+          <w:rFonts w:ascii="Monaco" w:hAnsi="Monaco" w:cs="Monaco"/>
+          <w:sz w:val="22"/>
+          <w:szCs w:val="22"/>
+        </w:rPr>
+        <w:t>77.635 74.083 69.880</w:t>
+      </w:r>
+    </w:p>
+    <w:p>
+      <w:pPr>
+        <w:widowControl w:val="0"/>
+        <w:autoSpaceDE w:val="0"/>
+        <w:autoSpaceDN w:val="0"/>
+        <w:adjustRightInd w:val="0"/>
+        <w:rPr>
+          <w:rFonts w:ascii="Monaco" w:hAnsi="Monaco" w:cs="Monaco"/>
+          <w:sz w:val="22"/>
+          <w:szCs w:val="22"/>
+        </w:rPr>
+      </w:pPr>
+      <w:r>
+        <w:rPr>
+          <w:rFonts w:ascii="Monaco" w:hAnsi="Monaco" w:cs="Monaco"/>
+          <w:sz w:val="22"/>
+          <w:szCs w:val="22"/>
+        </w:rPr>
+        <w:t>0.97102</w:t>
+      </w:r>
+    </w:p>
+    <w:p>
+      <w:pPr>
+        <w:widowControl w:val="0"/>
+        <w:autoSpaceDE w:val="0"/>
+        <w:autoSpaceDN w:val="0"/>
+        <w:adjustRightInd w:val="0"/>
+        <w:rPr>
+          <w:rFonts w:ascii="Monaco" w:hAnsi="Monaco" w:cs="Monaco"/>
+          <w:sz w:val="22"/>
+          <w:szCs w:val="22"/>
+        </w:rPr>
+      </w:pPr>
+      <w:r>
+        <w:rPr>
+          <w:rFonts w:ascii="Monaco" w:hAnsi="Monaco" w:cs="Monaco"/>
+          <w:sz w:val="22"/>
+          <w:szCs w:val="22"/>
+        </w:rPr>
+        <w:t>^ &lt; 10</w:t>
+      </w:r>
+    </w:p>
+    <w:p>
+      <w:pPr>
+        <w:widowControl w:val="0"/>
+        <w:autoSpaceDE w:val="0"/>
+        <w:autoSpaceDN w:val="0"/>
+        <w:adjustRightInd w:val="0"/>
+        <w:rPr>
+          <w:rFonts w:ascii="Monaco" w:hAnsi="Monaco" w:cs="Monaco"/>
+          <w:sz w:val="22"/>
+          <w:szCs w:val="22"/>
+        </w:rPr>
+      </w:pPr>
+      <w:r>
+        <w:rPr>
+          <w:rFonts w:ascii="Monaco" w:hAnsi="Monaco" w:cs="Monaco"/>
+          <w:sz w:val="22"/>
+          <w:szCs w:val="22"/>
+        </w:rPr>
+        <w:t>^ &lt; &lt;*</w:t>
+      </w:r>
+    </w:p>
+    <w:p>
+      <w:pPr>
+        <w:widowControl w:val="0"/>
+        <w:autoSpaceDE w:val="0"/>
+        <w:autoSpaceDN w:val="0"/>
+        <w:adjustRightInd w:val="0"/>
+        <w:rPr>
+          <w:rFonts w:ascii="Monaco" w:hAnsi="Monaco" w:cs="Monaco"/>
+          <w:sz w:val="22"/>
+          <w:szCs w:val="22"/>
+        </w:rPr>
+      </w:pPr>
+      <w:r>
+        <w:rPr>
+          <w:rFonts w:ascii="Monaco" w:hAnsi="Monaco" w:cs="Monaco"/>
+          <w:sz w:val="22"/>
+          <w:szCs w:val="22"/>
+        </w:rPr>
+        <w:t>^ &lt; &lt;</w:t>
+      </w:r>
+    </w:p>
+    <w:p>
+      <w:pPr>
+        <w:widowControl w:val="0"/>
+        <w:autoSpaceDE w:val="0"/>
+        <w:autoSpaceDN w:val="0"/>
+        <w:adjustRightInd w:val="0"/>
+        <w:rPr>
+          <w:rFonts w:ascii="Monaco" w:hAnsi="Monaco" w:cs="Monaco"/>
+          <w:sz w:val="22"/>
+          <w:szCs w:val="22"/>
+        </w:rPr>
+      </w:pPr>
+      <w:r>
+        <w:rPr>
+          <w:rFonts w:ascii="Monaco" w:hAnsi="Monaco" w:cs="Monaco"/>
+          <w:sz w:val="22"/>
+          <w:szCs w:val="22"/>
+        </w:rPr>
+        <w:t>21.026 16.297 10.000</w:t>
+      </w:r>
+    </w:p>
+    <w:p>
+      <w:pPr>
+        <w:widowControl w:val="0"/>
+        <w:autoSpaceDE w:val="0"/>
+        <w:autoSpaceDN w:val="0"/>
+        <w:adjustRightInd w:val="0"/>
+        <w:rPr>
+          <w:rFonts w:ascii="Monaco" w:hAnsi="Monaco" w:cs="Monaco"/>
+          <w:sz w:val="22"/>
+          <w:szCs w:val="22"/>
+        </w:rPr>
+      </w:pPr>
+      <w:r>
+        <w:rPr>
+          <w:rFonts w:ascii="Monaco" w:hAnsi="Monaco" w:cs="Monaco"/>
+          <w:sz w:val="22"/>
+          <w:szCs w:val="22"/>
+        </w:rPr>
+        <w:t>16.297 12.709 9.427</w:t>
+      </w:r>
+    </w:p>
+    <w:p>
+      <w:pPr>
+        <w:widowControl w:val="0"/>
+        <w:autoSpaceDE w:val="0"/>
+        <w:autoSpaceDN w:val="0"/>
+        <w:adjustRightInd w:val="0"/>
+        <w:rPr>
+          <w:rFonts w:ascii="Monaco" w:hAnsi="Monaco" w:cs="Monaco"/>
+          <w:sz w:val="22"/>
+          <w:szCs w:val="22"/>
+        </w:rPr>
+      </w:pPr>
+      <w:r>
+        <w:rPr>
+          <w:rFonts w:ascii="Monaco" w:hAnsi="Monaco" w:cs="Monaco"/>
+          <w:sz w:val="22"/>
+          <w:szCs w:val="22"/>
+        </w:rPr>
+        <w:t>12.364 9.635 7.220</w:t>
+      </w:r>
+    </w:p>
+    <w:p>
+      <w:pPr>
+        <w:widowControl w:val="0"/>
+        <w:autoSpaceDE w:val="0"/>
+        <w:autoSpaceDN w:val="0"/>
+        <w:adjustRightInd w:val="0"/>
+        <w:rPr>
+          <w:rFonts w:ascii="Monaco" w:hAnsi="Monaco" w:cs="Monaco"/>
+          <w:sz w:val="22"/>
+          <w:szCs w:val="22"/>
+        </w:rPr>
+      </w:pPr>
+      <w:r>
+        <w:rPr>
+          <w:rFonts w:ascii="Monaco" w:hAnsi="Monaco" w:cs="Monaco"/>
+          <w:sz w:val="22"/>
+          <w:szCs w:val="22"/>
+        </w:rPr>
+        <w:t>0.87706</w:t>
+      </w:r>
+    </w:p>
+    <w:p>
+      <w:pPr>
+        <w:widowControl w:val="0"/>
+        <w:autoSpaceDE w:val="0"/>
+        <w:autoSpaceDN w:val="0"/>
+        <w:adjustRightInd w:val="0"/>
+        <w:rPr>
+          <w:rFonts w:ascii="Monaco" w:hAnsi="Monaco" w:cs="Monaco"/>
+          <w:sz w:val="22"/>
+          <w:szCs w:val="22"/>
+        </w:rPr>
+      </w:pPr>
+      <w:r>
+        <w:rPr>
+          <w:rFonts w:ascii="Monaco" w:hAnsi="Monaco" w:cs="Monaco"/>
+          <w:sz w:val="22"/>
+          <w:szCs w:val="22"/>
+        </w:rPr>
+        <w:t>^ &lt; 10</w:t>
+      </w:r>
+    </w:p>
+    <w:p>
+      <w:pPr>
+        <w:widowControl w:val="0"/>
+        <w:autoSpaceDE w:val="0"/>
+        <w:autoSpaceDN w:val="0"/>
+        <w:adjustRightInd w:val="0"/>
+        <w:rPr>
+          <w:rFonts w:ascii="Monaco" w:hAnsi="Monaco" w:cs="Monaco"/>
+          <w:sz w:val="22"/>
+          <w:szCs w:val="22"/>
+        </w:rPr>
+      </w:pPr>
+      <w:r>
+        <w:rPr>
+          <w:rFonts w:ascii="Monaco" w:hAnsi="Monaco" w:cs="Monaco"/>
+          <w:sz w:val="22"/>
+          <w:szCs w:val="22"/>
+        </w:rPr>
+        <w:t>^ &lt; &lt;</w:t>
+      </w:r>
+    </w:p>
+    <w:p>
+      <w:pPr>
+        <w:widowControl w:val="0"/>
+        <w:autoSpaceDE w:val="0"/>
+        <w:autoSpaceDN w:val="0"/>
+        <w:adjustRightInd w:val="0"/>
+        <w:rPr>
+          <w:rFonts w:ascii="Monaco" w:hAnsi="Monaco" w:cs="Monaco"/>
+          <w:sz w:val="22"/>
+          <w:szCs w:val="22"/>
+        </w:rPr>
+      </w:pPr>
+      <w:r>
+        <w:rPr>
+          <w:rFonts w:ascii="Monaco" w:hAnsi="Monaco" w:cs="Monaco"/>
+          <w:sz w:val="22"/>
+          <w:szCs w:val="22"/>
+        </w:rPr>
+        <w:t>^ ^* &lt;</w:t>
+      </w:r>
+    </w:p>
+    <w:p>
+      <w:pPr>
+        <w:widowControl w:val="0"/>
+        <w:autoSpaceDE w:val="0"/>
+        <w:autoSpaceDN w:val="0"/>
+        <w:adjustRightInd w:val="0"/>
+        <w:rPr>
+          <w:rFonts w:ascii="Monaco" w:hAnsi="Monaco" w:cs="Monaco"/>
+          <w:sz w:val="22"/>
+          <w:szCs w:val="22"/>
+        </w:rPr>
+      </w:pPr>
+      <w:r>
+        <w:rPr>
+          <w:rFonts w:ascii="Monaco" w:hAnsi="Monaco" w:cs="Monaco"/>
+          <w:sz w:val="22"/>
+          <w:szCs w:val="22"/>
+        </w:rPr>
+        <w:t>18.507 13.803 10.000</w:t>
+      </w:r>
+    </w:p>
+    <w:p>
+      <w:pPr>
+        <w:widowControl w:val="0"/>
+        <w:autoSpaceDE w:val="0"/>
+        <w:autoSpaceDN w:val="0"/>
+        <w:adjustRightInd w:val="0"/>
+        <w:rPr>
+          <w:rFonts w:ascii="Monaco" w:hAnsi="Monaco" w:cs="Monaco"/>
+          <w:sz w:val="22"/>
+          <w:szCs w:val="22"/>
+        </w:rPr>
+      </w:pPr>
+      <w:r>
+        <w:rPr>
+          <w:rFonts w:ascii="Monaco" w:hAnsi="Monaco" w:cs="Monaco"/>
+          <w:sz w:val="22"/>
+          <w:szCs w:val="22"/>
+        </w:rPr>
+        <w:t>13.803 10.317 7.401</w:t>
+      </w:r>
+    </w:p>
+    <w:p>
+      <w:pPr>
+        <w:widowControl w:val="0"/>
+        <w:autoSpaceDE w:val="0"/>
+        <w:autoSpaceDN w:val="0"/>
+        <w:adjustRightInd w:val="0"/>
+        <w:rPr>
+          <w:rFonts w:ascii="Monaco" w:hAnsi="Monaco" w:cs="Monaco"/>
+          <w:sz w:val="22"/>
+          <w:szCs w:val="22"/>
+        </w:rPr>
+      </w:pPr>
+      <w:r>
+        <w:rPr>
+          <w:rFonts w:ascii="Monaco" w:hAnsi="Monaco" w:cs="Monaco"/>
+          <w:sz w:val="22"/>
+          <w:szCs w:val="22"/>
+        </w:rPr>
+        <w:t>9.988 7.399 5.171</w:t>
+      </w:r>
+    </w:p>
+    <w:p>
+      <w:pPr>
+        <w:widowControl w:val="0"/>
+        <w:autoSpaceDE w:val="0"/>
+        <w:autoSpaceDN w:val="0"/>
+        <w:adjustRightInd w:val="0"/>
+        <w:rPr>
+          <w:rFonts w:ascii="Monaco" w:hAnsi="Monaco" w:cs="Monaco"/>
+          <w:sz w:val="22"/>
+          <w:szCs w:val="22"/>
+        </w:rPr>
+      </w:pPr>
+      <w:r>
+        <w:rPr>
+          <w:rFonts w:ascii="Monaco" w:hAnsi="Monaco" w:cs="Monaco"/>
+          <w:sz w:val="22"/>
+          <w:szCs w:val="22"/>
+        </w:rPr>
+        <w:t>0.85976</w:t>
+      </w:r>
+    </w:p>
+    <w:p>
+      <w:pPr>
+        <w:widowControl w:val="0"/>
+        <w:autoSpaceDE w:val="0"/>
+        <w:autoSpaceDN w:val="0"/>
+        <w:adjustRightInd w:val="0"/>
+        <w:rPr>
+          <w:rFonts w:ascii="Monaco" w:hAnsi="Monaco" w:cs="Monaco"/>
+          <w:sz w:val="22"/>
+          <w:szCs w:val="22"/>
+        </w:rPr>
+      </w:pPr>
+      <w:r>
+        <w:rPr>
+          <w:rFonts w:ascii="Monaco" w:hAnsi="Monaco" w:cs="Monaco"/>
+          <w:sz w:val="22"/>
+          <w:szCs w:val="22"/>
+        </w:rPr>
+        <w:t>^ &lt; 10</w:t>
+      </w:r>
+    </w:p>
+    <w:p>
+      <w:pPr>
+        <w:widowControl w:val="0"/>
+        <w:autoSpaceDE w:val="0"/>
+        <w:autoSpaceDN w:val="0"/>
+        <w:adjustRightInd w:val="0"/>
+        <w:rPr>
+          <w:rFonts w:ascii="Monaco" w:hAnsi="Monaco" w:cs="Monaco"/>
+          <w:sz w:val="22"/>
+          <w:szCs w:val="22"/>
+        </w:rPr>
+      </w:pPr>
+      <w:r>
+        <w:rPr>
+          <w:rFonts w:ascii="Monaco" w:hAnsi="Monaco" w:cs="Monaco"/>
+          <w:sz w:val="22"/>
+          <w:szCs w:val="22"/>
+        </w:rPr>
+        <w:t>^ ^* ^*</w:t>
+      </w:r>
+    </w:p>
+    <w:p>
+      <w:pPr>
+        <w:widowControl w:val="0"/>
+        <w:autoSpaceDE w:val="0"/>
+        <w:autoSpaceDN w:val="0"/>
+        <w:adjustRightInd w:val="0"/>
+        <w:rPr>
+          <w:rFonts w:ascii="Monaco" w:hAnsi="Monaco" w:cs="Monaco"/>
+          <w:sz w:val="22"/>
+          <w:szCs w:val="22"/>
+        </w:rPr>
+      </w:pPr>
+      <w:r>
+        <w:rPr>
+          <w:rFonts w:ascii="Monaco" w:hAnsi="Monaco" w:cs="Monaco"/>
+          <w:sz w:val="22"/>
+          <w:szCs w:val="22"/>
+        </w:rPr>
+        <w:t>^ ^ ^*</w:t>
+      </w:r>
+    </w:p>
+    <w:p>
+      <w:pPr>
+        <w:widowControl w:val="0"/>
+        <w:autoSpaceDE w:val="0"/>
+        <w:autoSpaceDN w:val="0"/>
+        <w:adjustRightInd w:val="0"/>
+        <w:rPr>
+          <w:rFonts w:ascii="Monaco" w:hAnsi="Monaco" w:cs="Monaco"/>
+          <w:sz w:val="22"/>
+          <w:szCs w:val="22"/>
+        </w:rPr>
+      </w:pPr>
+      <w:r>
+        <w:rPr>
+          <w:rFonts w:ascii="Monaco" w:hAnsi="Monaco" w:cs="Monaco"/>
+          <w:sz w:val="22"/>
+          <w:szCs w:val="22"/>
+        </w:rPr>
+        <w:t>18.518 13.814 10.000</w:t>
+      </w:r>
+    </w:p>
+    <w:p>
+      <w:pPr>
+        <w:widowControl w:val="0"/>
+        <w:autoSpaceDE w:val="0"/>
+        <w:autoSpaceDN w:val="0"/>
+        <w:adjustRightInd w:val="0"/>
+        <w:rPr>
+          <w:rFonts w:ascii="Monaco" w:hAnsi="Monaco" w:cs="Monaco"/>
+          <w:sz w:val="22"/>
+          <w:szCs w:val="22"/>
+        </w:rPr>
+      </w:pPr>
+      <w:r>
+        <w:rPr>
+          <w:rFonts w:ascii="Monaco" w:hAnsi="Monaco" w:cs="Monaco"/>
+          <w:sz w:val="22"/>
+          <w:szCs w:val="22"/>
+        </w:rPr>
+        <w:t>13.814 10.327 7.409</w:t>
+      </w:r>
+    </w:p>
+    <w:p>
+      <w:pPr>
+        <w:widowControl w:val="0"/>
+        <w:autoSpaceDE w:val="0"/>
+        <w:autoSpaceDN w:val="0"/>
+        <w:adjustRightInd w:val="0"/>
+        <w:rPr>
+          <w:rFonts w:ascii="Monaco" w:hAnsi="Monaco" w:cs="Monaco"/>
+          <w:sz w:val="22"/>
+          <w:szCs w:val="22"/>
+        </w:rPr>
+      </w:pPr>
+      <w:r>
+        <w:rPr>
+          <w:rFonts w:ascii="Monaco" w:hAnsi="Monaco" w:cs="Monaco"/>
+          <w:sz w:val="22"/>
+          <w:szCs w:val="22"/>
+        </w:rPr>
+        <w:t>9.999 7.409 5.179</w:t>
+      </w:r>
+    </w:p>
+    <w:p>
+      <w:pPr>
+        <w:widowControl w:val="0"/>
+        <w:autoSpaceDE w:val="0"/>
+        <w:autoSpaceDN w:val="0"/>
+        <w:adjustRightInd w:val="0"/>
+        <w:rPr>
+          <w:rFonts w:ascii="Monaco" w:hAnsi="Monaco" w:cs="Monaco"/>
+          <w:sz w:val="22"/>
+          <w:szCs w:val="22"/>
+        </w:rPr>
+      </w:pPr>
+      <w:r>
+        <w:rPr>
+          <w:rFonts w:ascii="Monaco" w:hAnsi="Monaco" w:cs="Monaco"/>
+          <w:sz w:val="22"/>
+          <w:szCs w:val="22"/>
+        </w:rPr>
+        <w:t>0.85985</w:t>
+      </w:r>
+    </w:p>
+    <w:p>
+      <w:pPr>
+        <w:widowControl w:val="0"/>
+        <w:autoSpaceDE w:val="0"/>
+        <w:autoSpaceDN w:val="0"/>
+        <w:adjustRightInd w:val="0"/>
+        <w:rPr>
+          <w:rFonts w:ascii="Monaco" w:hAnsi="Monaco" w:cs="Monaco"/>
+          <w:sz w:val="22"/>
+          <w:szCs w:val="22"/>
+        </w:rPr>
+      </w:pPr>
+      <w:r>
+        <w:rPr>
+          <w:rFonts w:ascii="Monaco" w:hAnsi="Monaco" w:cs="Monaco"/>
+          <w:sz w:val="22"/>
+          <w:szCs w:val="22"/>
+        </w:rPr>
+        <w:t>^ &lt; 10</w:t>
+      </w:r>
+    </w:p>
+    <w:p>
+      <w:pPr>
+        <w:widowControl w:val="0"/>
+        <w:autoSpaceDE w:val="0"/>
+        <w:autoSpaceDN w:val="0"/>
+        <w:adjustRightInd w:val="0"/>
+        <w:rPr>
+          <w:rFonts w:ascii="Monaco" w:hAnsi="Monaco" w:cs="Monaco"/>
+          <w:sz w:val="22"/>
+          <w:szCs w:val="22"/>
+        </w:rPr>
+      </w:pPr>
+      <w:r>
+        <w:rPr>
+          <w:rFonts w:ascii="Monaco" w:hAnsi="Monaco" w:cs="Monaco"/>
+          <w:sz w:val="22"/>
+          <w:szCs w:val="22"/>
+        </w:rPr>
+        <w:t>^ ^ &lt;*</w:t>
+      </w:r>
+    </w:p>
+    <w:p>
+      <w:pPr>
+        <w:widowControl w:val="0"/>
+        <w:autoSpaceDE w:val="0"/>
+        <w:autoSpaceDN w:val="0"/>
+        <w:adjustRightInd w:val="0"/>
+        <w:rPr>
+          <w:rFonts w:ascii="Monaco" w:hAnsi="Monaco" w:cs="Monaco"/>
+          <w:sz w:val="22"/>
+          <w:szCs w:val="22"/>
+        </w:rPr>
+      </w:pPr>
+      <w:r>
+        <w:rPr>
+          <w:rFonts w:ascii="Monaco" w:hAnsi="Monaco" w:cs="Monaco"/>
+          <w:sz w:val="22"/>
+          <w:szCs w:val="22"/>
+        </w:rPr>
+        <w:t>^ ^ ^</w:t>
+      </w:r>
+    </w:p>
+    <w:p>
+      <w:pPr>
+        <w:widowControl w:val="0"/>
+        <w:autoSpaceDE w:val="0"/>
+        <w:autoSpaceDN w:val="0"/>
+        <w:adjustRightInd w:val="0"/>
+        <w:rPr>
+          <w:rFonts w:ascii="Monaco" w:hAnsi="Monaco" w:cs="Monaco"/>
+          <w:sz w:val="22"/>
+          <w:szCs w:val="22"/>
+        </w:rPr>
+      </w:pPr>
+      <w:r>
+        <w:rPr>
+          <w:rFonts w:ascii="Monaco" w:hAnsi="Monaco" w:cs="Monaco"/>
+          <w:sz w:val="22"/>
+          <w:szCs w:val="22"/>
+        </w:rPr>
+        <w:t>10.000 5.489 10.000</w:t>
+      </w:r>
+    </w:p>
+    <w:p>
+      <w:pPr>
+        <w:widowControl w:val="0"/>
+        <w:autoSpaceDE w:val="0"/>
+        <w:autoSpaceDN w:val="0"/>
+        <w:adjustRightInd w:val="0"/>
+        <w:rPr>
+          <w:rFonts w:ascii="Monaco" w:hAnsi="Monaco" w:cs="Monaco"/>
+          <w:sz w:val="22"/>
+          <w:szCs w:val="22"/>
+        </w:rPr>
+      </w:pPr>
+      <w:r>
+        <w:rPr>
+          <w:rFonts w:ascii="Monaco" w:hAnsi="Monaco" w:cs="Monaco"/>
+          <w:sz w:val="22"/>
+          <w:szCs w:val="22"/>
+        </w:rPr>
+        <w:t>5.488 3.023 5.489</w:t>
+      </w:r>
+    </w:p>
+    <w:p>
+      <w:pPr>
+        <w:widowControl w:val="0"/>
+        <w:autoSpaceDE w:val="0"/>
+        <w:autoSpaceDN w:val="0"/>
+        <w:adjustRightInd w:val="0"/>
+        <w:rPr>
+          <w:rFonts w:ascii="Monaco" w:hAnsi="Monaco" w:cs="Monaco"/>
+          <w:sz w:val="22"/>
+          <w:szCs w:val="22"/>
+        </w:rPr>
+      </w:pPr>
+      <w:r>
+        <w:rPr>
+          <w:rFonts w:ascii="Monaco" w:hAnsi="Monaco" w:cs="Monaco"/>
+          <w:sz w:val="22"/>
+          <w:szCs w:val="22"/>
+        </w:rPr>
+        <w:t>2.484 1.137 2.484</w:t>
+      </w:r>
+    </w:p>
+    <w:p>
+      <w:pPr>
+        <w:widowControl w:val="0"/>
+        <w:autoSpaceDE w:val="0"/>
+        <w:autoSpaceDN w:val="0"/>
+        <w:adjustRightInd w:val="0"/>
+        <w:rPr>
+          <w:rFonts w:ascii="Monaco" w:hAnsi="Monaco" w:cs="Monaco"/>
+          <w:sz w:val="22"/>
+          <w:szCs w:val="22"/>
+        </w:rPr>
+      </w:pPr>
+      <w:r>
+        <w:rPr>
+          <w:rFonts w:ascii="Monaco" w:hAnsi="Monaco" w:cs="Monaco"/>
+          <w:sz w:val="22"/>
+          <w:szCs w:val="22"/>
+        </w:rPr>
+        <w:t>0.73308</w:t>
+      </w:r>
+    </w:p>
+    <w:p>
+      <w:pPr>
+        <w:widowControl w:val="0"/>
+        <w:autoSpaceDE w:val="0"/>
+        <w:autoSpaceDN w:val="0"/>
+        <w:adjustRightInd w:val="0"/>
+        <w:rPr>
+          <w:rFonts w:ascii="Monaco" w:hAnsi="Monaco" w:cs="Monaco"/>
+          <w:sz w:val="22"/>
+          <w:szCs w:val="22"/>
+        </w:rPr>
+      </w:pPr>
+      <w:r>
+        <w:rPr>
+          <w:rFonts w:ascii="Monaco" w:hAnsi="Monaco" w:cs="Monaco"/>
+          <w:sz w:val="22"/>
+          <w:szCs w:val="22"/>
+        </w:rPr>
+        <w:t>^ &gt;* 10</w:t>
+      </w:r>
+    </w:p>
+    <w:p>
+      <w:pPr>
+        <w:widowControl w:val="0"/>
+        <w:autoSpaceDE w:val="0"/>
+        <w:autoSpaceDN w:val="0"/>
+        <w:adjustRightInd w:val="0"/>
+        <w:rPr>
+          <w:rFonts w:ascii="Monaco" w:hAnsi="Monaco" w:cs="Monaco"/>
+          <w:sz w:val="22"/>
+          <w:szCs w:val="22"/>
+        </w:rPr>
+      </w:pPr>
+      <w:r>
+        <w:rPr>
+          <w:rFonts w:ascii="Monaco" w:hAnsi="Monaco" w:cs="Monaco"/>
+          <w:sz w:val="22"/>
+          <w:szCs w:val="22"/>
+        </w:rPr>
+        <w:t>^ ^ ^*</w:t>
+      </w:r>
+    </w:p>
+    <w:p>
+      <w:pPr>
+        <w:widowControl w:val="0"/>
+        <w:autoSpaceDE w:val="0"/>
+        <w:autoSpaceDN w:val="0"/>
+        <w:adjustRightInd w:val="0"/>
+        <w:rPr>
+          <w:rFonts w:ascii="Monaco" w:hAnsi="Monaco" w:cs="Monaco"/>
+          <w:sz w:val="22"/>
+          <w:szCs w:val="22"/>
+        </w:rPr>
+      </w:pPr>
+      <w:r>
+        <w:rPr>
+          <w:rFonts w:ascii="Monaco" w:hAnsi="Monaco" w:cs="Monaco"/>
+          <w:sz w:val="22"/>
+          <w:szCs w:val="22"/>
+        </w:rPr>
+        <w:t>^ ^ ^</w:t>
+      </w:r>
+    </w:p>
+    <w:p>
+      <w:pPr>
+        <w:widowControl w:val="0"/>
+        <w:autoSpaceDE w:val="0"/>
+        <w:autoSpaceDN w:val="0"/>
+        <w:adjustRightInd w:val="0"/>
+        <w:rPr>
+          <w:rFonts w:ascii="Monaco" w:hAnsi="Monaco" w:cs="Monaco"/>
+          <w:sz w:val="22"/>
+          <w:szCs w:val="22"/>
+        </w:rPr>
+      </w:pPr>
+      <w:r>
+        <w:rPr>
+          <w:rFonts w:ascii="Monaco" w:hAnsi="Monaco" w:cs="Monaco"/>
+          <w:sz w:val="22"/>
+          <w:szCs w:val="22"/>
+        </w:rPr>
+        <w:t>3.000 -1.000 10.000</w:t>
+      </w:r>
+    </w:p>
+    <w:p>
+      <w:pPr>
+        <w:widowControl w:val="0"/>
+        <w:autoSpaceDE w:val="0"/>
+        <w:autoSpaceDN w:val="0"/>
+        <w:adjustRightInd w:val="0"/>
+        <w:rPr>
+          <w:rFonts w:ascii="Monaco" w:hAnsi="Monaco" w:cs="Monaco"/>
+          <w:sz w:val="22"/>
+          <w:szCs w:val="22"/>
+        </w:rPr>
+      </w:pPr>
+      <w:r>
+        <w:rPr>
+          <w:rFonts w:ascii="Monaco" w:hAnsi="Monaco" w:cs="Monaco"/>
+          <w:sz w:val="22"/>
+          <w:szCs w:val="22"/>
+        </w:rPr>
+        <w:t>-1.000 -1.000 -1.000</w:t>
+      </w:r>
+    </w:p>
+    <w:p>
+      <w:pPr>
+        <w:widowControl w:val="0"/>
+        <w:autoSpaceDE w:val="0"/>
+        <w:autoSpaceDN w:val="0"/>
+        <w:adjustRightInd w:val="0"/>
+        <w:rPr>
+          <w:rFonts w:ascii="Monaco" w:hAnsi="Monaco" w:cs="Monaco"/>
+          <w:sz w:val="22"/>
+          <w:szCs w:val="22"/>
+        </w:rPr>
+      </w:pPr>
+      <w:r>
+        <w:rPr>
+          <w:rFonts w:ascii="Monaco" w:hAnsi="Monaco" w:cs="Monaco"/>
+          <w:sz w:val="22"/>
+          <w:szCs w:val="22"/>
+        </w:rPr>
+        <w:t>-1.000 -1.000 -1.000</w:t>
+      </w:r>
+    </w:p>
+    <w:p>
+      <w:pPr>
+        <w:widowControl w:val="0"/>
+        <w:autoSpaceDE w:val="0"/>
+        <w:autoSpaceDN w:val="0"/>
+        <w:adjustRightInd w:val="0"/>
+        <w:rPr>
+          <w:rFonts w:ascii="Monaco" w:hAnsi="Monaco" w:cs="Monaco"/>
+          <w:sz w:val="22"/>
+          <w:szCs w:val="22"/>
+        </w:rPr>
+      </w:pPr>
+      <w:r>
+        <w:rPr>
+          <w:rFonts w:ascii="Monaco" w:hAnsi="Monaco" w:cs="Monaco"/>
+          <w:sz w:val="22"/>
+          <w:szCs w:val="22"/>
+        </w:rPr>
+        <w:t>0.00000</w:t>
+      </w:r>
     </w:p>
     <w:sectPr>
       <w:pgSz w:w="12240" w:h="15840"/>
@@ -1860,6 +1875,28 @@
       <w:szCs w:val="26"/>
     </w:rPr>
   </w:style>
+  <w:style w:type="paragraph" w:styleId="Heading3">
+    <w:name w:val="heading 3"/>
+    <w:basedOn w:val="Normal"/>
+    <w:next w:val="Normal"/>
+    <w:link w:val="Heading3Char"/>
+    <w:uiPriority w:val="9"/>
+    <w:unhideWhenUsed/>
+    <w:qFormat/>
+    <w:rsid w:val="004106DF"/>
+    <w:pPr>
+      <w:keepNext/>
+      <w:keepLines/>
+      <w:spacing w:before="200"/>
+      <w:outlineLvl w:val="2"/>
+    </w:pPr>
+    <w:rPr>
+      <w:rFonts w:asciiTheme="majorHAnsi" w:eastAsiaTheme="majorEastAsia" w:hAnsiTheme="majorHAnsi" w:cstheme="majorBidi"/>
+      <w:b/>
+      <w:bCs/>
+      <w:color w:val="4F81BD" w:themeColor="accent1"/>
+    </w:rPr>
+  </w:style>
   <w:style w:type="character" w:default="1" w:styleId="DefaultParagraphFont">
     <w:name w:val="Default Paragraph Font"/>
     <w:uiPriority w:val="1"/>
@@ -1952,6 +1989,19 @@
       <w:color w:val="4F81BD" w:themeColor="accent1"/>
       <w:sz w:val="26"/>
       <w:szCs w:val="26"/>
+    </w:rPr>
+  </w:style>
+  <w:style w:type="character" w:customStyle="1" w:styleId="Heading3Char">
+    <w:name w:val="Heading 3 Char"/>
+    <w:basedOn w:val="DefaultParagraphFont"/>
+    <w:link w:val="Heading3"/>
+    <w:uiPriority w:val="9"/>
+    <w:rsid w:val="004106DF"/>
+    <w:rPr>
+      <w:rFonts w:asciiTheme="majorHAnsi" w:eastAsiaTheme="majorEastAsia" w:hAnsiTheme="majorHAnsi" w:cstheme="majorBidi"/>
+      <w:b/>
+      <w:bCs/>
+      <w:color w:val="4F81BD" w:themeColor="accent1"/>
     </w:rPr>
   </w:style>
 </w:styles>
@@ -2160,6 +2210,28 @@
       <w:szCs w:val="26"/>
     </w:rPr>
   </w:style>
+  <w:style w:type="paragraph" w:styleId="Heading3">
+    <w:name w:val="heading 3"/>
+    <w:basedOn w:val="Normal"/>
+    <w:next w:val="Normal"/>
+    <w:link w:val="Heading3Char"/>
+    <w:uiPriority w:val="9"/>
+    <w:unhideWhenUsed/>
+    <w:qFormat/>
+    <w:rsid w:val="004106DF"/>
+    <w:pPr>
+      <w:keepNext/>
+      <w:keepLines/>
+      <w:spacing w:before="200"/>
+      <w:outlineLvl w:val="2"/>
+    </w:pPr>
+    <w:rPr>
+      <w:rFonts w:asciiTheme="majorHAnsi" w:eastAsiaTheme="majorEastAsia" w:hAnsiTheme="majorHAnsi" w:cstheme="majorBidi"/>
+      <w:b/>
+      <w:bCs/>
+      <w:color w:val="4F81BD" w:themeColor="accent1"/>
+    </w:rPr>
+  </w:style>
   <w:style w:type="character" w:default="1" w:styleId="DefaultParagraphFont">
     <w:name w:val="Default Paragraph Font"/>
     <w:uiPriority w:val="1"/>
@@ -2252,6 +2324,19 @@
       <w:color w:val="4F81BD" w:themeColor="accent1"/>
       <w:sz w:val="26"/>
       <w:szCs w:val="26"/>
+    </w:rPr>
+  </w:style>
+  <w:style w:type="character" w:customStyle="1" w:styleId="Heading3Char">
+    <w:name w:val="Heading 3 Char"/>
+    <w:basedOn w:val="DefaultParagraphFont"/>
+    <w:link w:val="Heading3"/>
+    <w:uiPriority w:val="9"/>
+    <w:rsid w:val="004106DF"/>
+    <w:rPr>
+      <w:rFonts w:asciiTheme="majorHAnsi" w:eastAsiaTheme="majorEastAsia" w:hAnsiTheme="majorHAnsi" w:cstheme="majorBidi"/>
+      <w:b/>
+      <w:bCs/>
+      <w:color w:val="4F81BD" w:themeColor="accent1"/>
     </w:rPr>
   </w:style>
 </w:styles>

</xml_diff>